<commit_message>
This is CV doc
</commit_message>
<xml_diff>
--- a/puzzlescloud/Contract_doc.docx
+++ b/puzzlescloud/Contract_doc.docx
@@ -300,7 +300,7 @@
         <w:jc w:val="left"/>
         <w:rPr/>
       </w:pPr>
-      <w:bookmarkStart w:id="0" w:name="_Toc16565329067741603624845906"/>
+      <w:bookmarkStart w:id="0" w:name="_Toc16565335404938446460464593"/>
       <w:r>
         <w:rPr/>
         <w:t xml:space="preserve">Puzzle Cloud  </w:t>
@@ -313,7 +313,7 @@
         <w:jc w:val="left"/>
         <w:rPr/>
       </w:pPr>
-      <w:bookmarkStart w:id="1" w:name="_Toc16565329068026824135953157"/>
+      <w:bookmarkStart w:id="1" w:name="_Toc16565335405191600514410790"/>
       <w:r>
         <w:rPr/>
         <w:t>Puzzle-cloud-contract</w:t>
@@ -387,7 +387,7 @@
         <w:jc w:val="left"/>
         <w:rPr/>
       </w:pPr>
-      <w:bookmarkStart w:id="2" w:name="_Toc16565329068308810739726955"/>
+      <w:bookmarkStart w:id="2" w:name="_Toc16565335405427340277597268"/>
       <w:r>
         <w:rPr/>
         <w:t xml:space="preserve">Read me  </w:t>
@@ -400,7 +400,7 @@
         <w:jc w:val="left"/>
         <w:rPr/>
       </w:pPr>
-      <w:bookmarkStart w:id="3" w:name="_Toc16565329068577147779587655"/>
+      <w:bookmarkStart w:id="3" w:name="_Toc16565335405714558947930403"/>
       <w:r>
         <w:rPr/>
         <w:t xml:space="preserve">soft-enterpise-docs  </w:t>
@@ -906,9 +906,63 @@
         <w:br/>
       </w:r>
     </w:p>
+    <w:p>
+      <w:pPr>
+        <w:pStyle w:val="Heading1"/>
+        <w:ind w:left="431" w:hanging="431"/>
+        <w:jc w:val="left"/>
+        <w:rPr/>
+      </w:pPr>
+      <w:bookmarkStart w:id="4" w:name="_Toc16565335406007222841923241"/>
+      <w:r>
+        <w:rPr/>
+        <w:t xml:space="preserve">This is CV doc  </w:t>
+      </w:r>
+      <w:bookmarkEnd w:id="4"/>
+    </w:p>
+    <w:p>
+      <w:pPr>
+        <w:pStyle w:val="Heading2"/>
+        <w:jc w:val="left"/>
+        <w:rPr/>
+      </w:pPr>
+      <w:bookmarkStart w:id="5" w:name="_Toc16565335406274647443414132"/>
+      <w:r>
+        <w:rPr/>
+        <w:t>CV</w:t>
+      </w:r>
+      <w:bookmarkEnd w:id="5"/>
+    </w:p>
+    <w:p>
+      <w:pPr>
+        <w:pStyle w:val="Normal"/>
+        <w:jc w:val="left"/>
+        <w:rPr/>
+      </w:pPr>
+      <w:r>
+        <w:rPr/>
+        <w:t xml:space="preserve">#This ia Heading </w:t>
+        <w:br/>
+      </w:r>
+    </w:p>
+    <w:p>
+      <w:pPr>
+        <w:pStyle w:val="Normal"/>
+        <w:jc w:val="left"/>
+        <w:rPr/>
+      </w:pPr>
+      <w:hyperlink r:id="rId8">
+        <w:r>
+          <w:rPr>
+            <w:rStyle w:val="InternetLink"/>
+          </w:rPr>
+          <w:t>https://github.com/vuxile-1991/soft-enterpise-docs</w:t>
+        </w:r>
+      </w:hyperlink>
+    </w:p>
     <w:sectPr>
-      <w:headerReference w:type="default" r:id="rId8"/>
-      <w:footerReference w:type="default" r:id="rId9"/>
+      <w:headerReference w:type="default" r:id="rId9"/>
+      <w:footerReference w:type="default" r:id="rId10"/>
       <w:type w:val="nextPage"/>
       <w:pgSz w:w="11906" w:h="16820"/>
       <w:pgMar w:left="1440" w:right="1440" w:gutter="0" w:header="708" w:top="1440" w:footer="708" w:bottom="1440"/>
@@ -933,7 +987,7 @@
       <mc:AlternateContent>
         <mc:Choice Requires="wps">
           <w:drawing>
-            <wp:anchor behindDoc="1" distT="0" distB="0" distL="0" distR="0" simplePos="0" locked="0" layoutInCell="0" allowOverlap="1" relativeHeight="15" wp14:anchorId="4ECAF2DE">
+            <wp:anchor behindDoc="1" distT="0" distB="0" distL="0" distR="0" simplePos="0" locked="0" layoutInCell="0" allowOverlap="1" relativeHeight="20" wp14:anchorId="4ECAF2DE">
               <wp:simplePos x="0" y="0"/>
               <wp:positionH relativeFrom="page">
                 <wp:posOffset>699135</wp:posOffset>
@@ -1001,7 +1055,7 @@
                               <w:sz w:val="16"/>
                               <w:szCs w:val="16"/>
                             </w:rPr>
-                            <w:t>3</w:t>
+                            <w:t>4</w:t>
                           </w:r>
                           <w:r>
                             <w:rPr>
@@ -1069,7 +1123,7 @@
                         <w:sz w:val="16"/>
                         <w:szCs w:val="16"/>
                       </w:rPr>
-                      <w:t>3</w:t>
+                      <w:t>4</w:t>
                     </w:r>
                     <w:r>
                       <w:rPr>
@@ -1116,7 +1170,7 @@
       <mc:AlternateContent>
         <mc:Choice Requires="wps">
           <w:drawing>
-            <wp:anchor behindDoc="1" distT="0" distB="0" distL="0" distR="0" simplePos="0" locked="0" layoutInCell="0" allowOverlap="1" relativeHeight="9" wp14:anchorId="45DE7700">
+            <wp:anchor behindDoc="1" distT="0" distB="0" distL="0" distR="0" simplePos="0" locked="0" layoutInCell="0" allowOverlap="1" relativeHeight="12" wp14:anchorId="45DE7700">
               <wp:simplePos x="0" y="0"/>
               <wp:positionH relativeFrom="column">
                 <wp:posOffset>4284345</wp:posOffset>

</xml_diff>